<commit_message>
modified:   .DS_Store 	modified:   materials/.DS_Store 	modified:   materials/CISG/CISG_annotated.docx 	deleted:    materials/CISG/~$SG_annotated.docx 	new file:   materials/Romania v Ukraine/Romania_Ukraine_Annotated.docx 	new file:   materials/Romania v Ukraine/https:www.icj-cij.org:sites:default:files:case-related:132:132-20090203-JUD-01-00-EN.pdf 	new file:   materials/Sudan_UAE/.DS_Store 	new file:   materials/Sudan_UAE/Sudan-UAE-Annotated.docx 	new file:   materials/Sudan_UAE/https:www.icj-cij.org:sites:default:files:case-related:197:197-20250505-ord-01-00-en.pdf 	new file:   materials/Sudan_UAE/~$dan_UAE_Annotated.docx 	new file:   materials/Wall AO/.DS_Store 	new file:   materials/Wall AO/Wall-AO-Annotated.docx 	new file:   materials/Wall AO/Wall-AO-HTMLPDF.pdf 	new file:   materials/Wall AO/Wall-AO-PDF.pdf 	deleted:    materials/old-nicaragua-germany.html 	deleted:    materials/old-opt-advisory-opinion.html
</commit_message>
<xml_diff>
--- a/materials/CISG/CISG_annotated.docx
+++ b/materials/CISG/CISG_annotated.docx
@@ -1183,6 +1183,7 @@
       <w:pPr>
         <w:pStyle w:val="Heading2"/>
       </w:pPr>
+      <w:commentRangeStart w:id="2"/>
       <w:r>
         <w:t>Article 38</w:t>
       </w:r>
@@ -1233,6 +1234,13 @@
       </w:pPr>
       <w:r>
         <w:t>(2)  In any event, the buyer loses the right to rely on a lack of conformity of the goods if he does not give the seller notice thereof at the latest within a period of two years from the date on which the goods were actually handed over to the buyer, unless this time-limit is inconsistent with a contractual period of guarantee.</w:t>
+      </w:r>
+      <w:commentRangeEnd w:id="2"/>
+      <w:r>
+        <w:rPr>
+          <w:rStyle w:val="CommentReference"/>
+        </w:rPr>
+        <w:commentReference w:id="2"/>
       </w:r>
     </w:p>
     <w:p>
@@ -1383,13 +1391,8 @@
         <w:t xml:space="preserve"> </w:t>
       </w:r>
       <w:r>
-        <w:t>(1</w:t>
-      </w:r>
-      <w:proofErr w:type="gramStart"/>
-      <w:r>
-        <w:t>)  of</w:t>
-      </w:r>
-      <w:proofErr w:type="gramEnd"/>
+        <w:t>(1) of</w:t>
+      </w:r>
       <w:r>
         <w:t xml:space="preserve"> article 43</w:t>
       </w:r>
@@ -3815,6 +3818,40 @@
       </w:r>
     </w:p>
   </w:comment>
+  <w:comment w:id="2" w:author="Oscar Pearce" w:date="2025-10-04T16:27:00Z" w:initials="OP">
+    <w:p>
+      <w:r>
+        <w:rPr>
+          <w:rStyle w:val="CommentReference"/>
+        </w:rPr>
+        <w:annotationRef/>
+      </w:r>
+      <w:r>
+        <w:rPr>
+          <w:sz w:val="20"/>
+          <w:szCs w:val="20"/>
+        </w:rPr>
+        <w:t xml:space="preserve">See CISG Advisory Council Opinion No 2 for a comprehensive analysis of these provisions: </w:t>
+      </w:r>
+      <w:hyperlink r:id="rId3" w:history="1">
+        <w:r>
+          <w:rPr>
+            <w:rStyle w:val="Hyperlink"/>
+            <w:sz w:val="20"/>
+            <w:szCs w:val="20"/>
+          </w:rPr>
+          <w:t>https://cisgac.com/opinions/cisgac-opinion-no-2/</w:t>
+        </w:r>
+      </w:hyperlink>
+      <w:r>
+        <w:rPr>
+          <w:sz w:val="20"/>
+          <w:szCs w:val="20"/>
+        </w:rPr>
+        <w:t>.</w:t>
+      </w:r>
+    </w:p>
+  </w:comment>
 </w:comments>
 </file>
 
@@ -3822,6 +3859,7 @@
 <w15:commentsEx xmlns:wpc="http://schemas.microsoft.com/office/word/2010/wordprocessingCanvas" xmlns:cx="http://schemas.microsoft.com/office/drawing/2014/chartex" xmlns:cx1="http://schemas.microsoft.com/office/drawing/2015/9/8/chartex" xmlns:cx2="http://schemas.microsoft.com/office/drawing/2015/10/21/chartex" xmlns:cx3="http://schemas.microsoft.com/office/drawing/2016/5/9/chartex" xmlns:cx4="http://schemas.microsoft.com/office/drawing/2016/5/10/chartex" xmlns:cx5="http://schemas.microsoft.com/office/drawing/2016/5/11/chartex" xmlns:cx6="http://schemas.microsoft.com/office/drawing/2016/5/12/chartex" xmlns:cx7="http://schemas.microsoft.com/office/drawing/2016/5/13/chartex" xmlns:cx8="http://schemas.microsoft.com/office/drawing/2016/5/14/chartex" xmlns:mc="http://schemas.openxmlformats.org/markup-compatibility/2006" xmlns:aink="http://schemas.microsoft.com/office/drawing/2016/ink" xmlns:am3d="http://schemas.microsoft.com/office/drawing/2017/model3d" xmlns:o="urn:schemas-microsoft-com:office:office" xmlns:oel="http://schemas.microsoft.com/office/2019/extlst" xmlns:r="http://schemas.openxmlformats.org/officeDocument/2006/relationships" xmlns:m="http://schemas.openxmlformats.org/officeDocument/2006/math" xmlns:v="urn:schemas-microsoft-com:vml" xmlns:wp14="http://schemas.microsoft.com/office/word/2010/wordprocessingDrawing" xmlns:wp="http://schemas.openxmlformats.org/drawingml/2006/wordprocessingDrawing" xmlns:w10="urn:schemas-microsoft-com:office:word" xmlns:w="http://schemas.openxmlformats.org/wordprocessingml/2006/main" xmlns:w14="http://schemas.microsoft.com/office/word/2010/wordml" xmlns:w15="http://schemas.microsoft.com/office/word/2012/wordml" xmlns:w16cex="http://schemas.microsoft.com/office/word/2018/wordml/cex" xmlns:w16cid="http://schemas.microsoft.com/office/word/2016/wordml/cid" xmlns:w16="http://schemas.microsoft.com/office/word/2018/wordml" xmlns:w16du="http://schemas.microsoft.com/office/word/2023/wordml/word16du" xmlns:w16sdtdh="http://schemas.microsoft.com/office/word/2020/wordml/sdtdatahash" xmlns:w16sdtfl="http://schemas.microsoft.com/office/word/2024/wordml/sdtformatlock" xmlns:w16se="http://schemas.microsoft.com/office/word/2015/wordml/symex" xmlns:wpg="http://schemas.microsoft.com/office/word/2010/wordprocessingGroup" xmlns:wpi="http://schemas.microsoft.com/office/word/2010/wordprocessingInk" xmlns:wne="http://schemas.microsoft.com/office/word/2006/wordml" xmlns:wps="http://schemas.microsoft.com/office/word/2010/wordprocessingShape" mc:Ignorable="w14 w15 w16se w16cid w16 w16cex w16sdtdh w16sdtfl w16du wp14">
   <w15:commentEx w15:paraId="332714E0" w15:done="0"/>
   <w15:commentEx w15:paraId="69C9008F" w15:done="0"/>
+  <w15:commentEx w15:paraId="687E6E52" w15:done="0"/>
 </w15:commentsEx>
 </file>
 
@@ -3829,6 +3867,7 @@
 <w16cex:commentsExtensible xmlns:wpc="http://schemas.microsoft.com/office/word/2010/wordprocessingCanvas" xmlns:cx="http://schemas.microsoft.com/office/drawing/2014/chartex" xmlns:cx1="http://schemas.microsoft.com/office/drawing/2015/9/8/chartex" xmlns:cx2="http://schemas.microsoft.com/office/drawing/2015/10/21/chartex" xmlns:cx3="http://schemas.microsoft.com/office/drawing/2016/5/9/chartex" xmlns:cx4="http://schemas.microsoft.com/office/drawing/2016/5/10/chartex" xmlns:cx5="http://schemas.microsoft.com/office/drawing/2016/5/11/chartex" xmlns:cx6="http://schemas.microsoft.com/office/drawing/2016/5/12/chartex" xmlns:cx7="http://schemas.microsoft.com/office/drawing/2016/5/13/chartex" xmlns:cx8="http://schemas.microsoft.com/office/drawing/2016/5/14/chartex" xmlns:cr="http://schemas.microsoft.com/office/comments/2020/reactions" xmlns:mc="http://schemas.openxmlformats.org/markup-compatibility/2006" xmlns:aink="http://schemas.microsoft.com/office/drawing/2016/ink" xmlns:am3d="http://schemas.microsoft.com/office/drawing/2017/model3d" xmlns:o="urn:schemas-microsoft-com:office:office" xmlns:oel="http://schemas.microsoft.com/office/2019/extlst" xmlns:r="http://schemas.openxmlformats.org/officeDocument/2006/relationships" xmlns:m="http://schemas.openxmlformats.org/officeDocument/2006/math" xmlns:v="urn:schemas-microsoft-com:vml" xmlns:wp14="http://schemas.microsoft.com/office/word/2010/wordprocessingDrawing" xmlns:wp="http://schemas.openxmlformats.org/drawingml/2006/wordprocessingDrawing" xmlns:w10="urn:schemas-microsoft-com:office:word" xmlns:w="http://schemas.openxmlformats.org/wordprocessingml/2006/main" xmlns:w14="http://schemas.microsoft.com/office/word/2010/wordml" xmlns:w15="http://schemas.microsoft.com/office/word/2012/wordml" xmlns:w16cex="http://schemas.microsoft.com/office/word/2018/wordml/cex" xmlns:w16cid="http://schemas.microsoft.com/office/word/2016/wordml/cid" xmlns:w16="http://schemas.microsoft.com/office/word/2018/wordml" xmlns:w16du="http://schemas.microsoft.com/office/word/2023/wordml/word16du" xmlns:w16sdtdh="http://schemas.microsoft.com/office/word/2020/wordml/sdtdatahash" xmlns:w16sdtfl="http://schemas.microsoft.com/office/word/2024/wordml/sdtformatlock" xmlns:w16se="http://schemas.microsoft.com/office/word/2015/wordml/symex" xmlns:wpg="http://schemas.microsoft.com/office/word/2010/wordprocessingGroup" xmlns:wpi="http://schemas.microsoft.com/office/word/2010/wordprocessingInk" xmlns:wne="http://schemas.microsoft.com/office/word/2006/wordml" xmlns:wps="http://schemas.microsoft.com/office/word/2010/wordprocessingShape" mc:Ignorable="w14 w15 w16se w16cid w16 w16cex w16sdtdh w16sdtfl cr w16du wp14">
   <w16cex:commentExtensible w16cex:durableId="59C8E37A" w16cex:dateUtc="2025-10-04T05:25:00Z"/>
   <w16cex:commentExtensible w16cex:durableId="25B206B4" w16cex:dateUtc="2025-10-04T05:18:00Z"/>
+  <w16cex:commentExtensible w16cex:durableId="5C65860E" w16cex:dateUtc="2025-10-04T06:27:00Z"/>
 </w16cex:commentsExtensible>
 </file>
 
@@ -3836,6 +3875,7 @@
 <w16cid:commentsIds xmlns:wpc="http://schemas.microsoft.com/office/word/2010/wordprocessingCanvas" xmlns:cx="http://schemas.microsoft.com/office/drawing/2014/chartex" xmlns:cx1="http://schemas.microsoft.com/office/drawing/2015/9/8/chartex" xmlns:cx2="http://schemas.microsoft.com/office/drawing/2015/10/21/chartex" xmlns:cx3="http://schemas.microsoft.com/office/drawing/2016/5/9/chartex" xmlns:cx4="http://schemas.microsoft.com/office/drawing/2016/5/10/chartex" xmlns:cx5="http://schemas.microsoft.com/office/drawing/2016/5/11/chartex" xmlns:cx6="http://schemas.microsoft.com/office/drawing/2016/5/12/chartex" xmlns:cx7="http://schemas.microsoft.com/office/drawing/2016/5/13/chartex" xmlns:cx8="http://schemas.microsoft.com/office/drawing/2016/5/14/chartex" xmlns:mc="http://schemas.openxmlformats.org/markup-compatibility/2006" xmlns:aink="http://schemas.microsoft.com/office/drawing/2016/ink" xmlns:am3d="http://schemas.microsoft.com/office/drawing/2017/model3d" xmlns:o="urn:schemas-microsoft-com:office:office" xmlns:oel="http://schemas.microsoft.com/office/2019/extlst" xmlns:r="http://schemas.openxmlformats.org/officeDocument/2006/relationships" xmlns:m="http://schemas.openxmlformats.org/officeDocument/2006/math" xmlns:v="urn:schemas-microsoft-com:vml" xmlns:wp14="http://schemas.microsoft.com/office/word/2010/wordprocessingDrawing" xmlns:wp="http://schemas.openxmlformats.org/drawingml/2006/wordprocessingDrawing" xmlns:w10="urn:schemas-microsoft-com:office:word" xmlns:w="http://schemas.openxmlformats.org/wordprocessingml/2006/main" xmlns:w14="http://schemas.microsoft.com/office/word/2010/wordml" xmlns:w15="http://schemas.microsoft.com/office/word/2012/wordml" xmlns:w16cex="http://schemas.microsoft.com/office/word/2018/wordml/cex" xmlns:w16cid="http://schemas.microsoft.com/office/word/2016/wordml/cid" xmlns:w16="http://schemas.microsoft.com/office/word/2018/wordml" xmlns:w16du="http://schemas.microsoft.com/office/word/2023/wordml/word16du" xmlns:w16sdtdh="http://schemas.microsoft.com/office/word/2020/wordml/sdtdatahash" xmlns:w16sdtfl="http://schemas.microsoft.com/office/word/2024/wordml/sdtformatlock" xmlns:w16se="http://schemas.microsoft.com/office/word/2015/wordml/symex" xmlns:wpg="http://schemas.microsoft.com/office/word/2010/wordprocessingGroup" xmlns:wpi="http://schemas.microsoft.com/office/word/2010/wordprocessingInk" xmlns:wne="http://schemas.microsoft.com/office/word/2006/wordml" xmlns:wps="http://schemas.microsoft.com/office/word/2010/wordprocessingShape" mc:Ignorable="w14 w15 w16se w16cid w16 w16cex w16sdtdh w16sdtfl w16du wp14">
   <w16cid:commentId w16cid:paraId="332714E0" w16cid:durableId="59C8E37A"/>
   <w16cid:commentId w16cid:paraId="69C9008F" w16cid:durableId="25B206B4"/>
+  <w16cid:commentId w16cid:paraId="687E6E52" w16cid:durableId="5C65860E"/>
 </w16cid:commentsIds>
 </file>
 

</xml_diff>